<commit_message>
updated usability test report (graphs, layout etc.) slightly updated other documentation files
</commit_message>
<xml_diff>
--- a/docs/Admin_Manual.docx
+++ b/docs/Admin_Manual.docx
@@ -10,6 +10,8 @@
           <w:lang w:val="en-GB"/>
         </w:rPr>
       </w:pPr>
+      <w:bookmarkStart w:id="0" w:name="_GoBack"/>
+      <w:bookmarkEnd w:id="0"/>
       <w:r>
         <w:rPr>
           <w:noProof/>
@@ -587,8 +589,6 @@
           <w:lang w:val="en-GB"/>
         </w:rPr>
       </w:pPr>
-      <w:bookmarkStart w:id="0" w:name="_GoBack"/>
-      <w:bookmarkEnd w:id="0"/>
     </w:p>
     <w:p>
       <w:pPr>
@@ -686,15 +686,7 @@
       </w:r>
       <w:r>
         <w:br/>
-        <w:t xml:space="preserve">Jonas </w:t>
-      </w:r>
-      <w:proofErr w:type="spellStart"/>
-      <w:r>
-        <w:t>Ph</w:t>
-      </w:r>
-      <w:proofErr w:type="spellEnd"/>
-      <w:r>
-        <w:t xml:space="preserve">. </w:t>
+        <w:t xml:space="preserve">Jonas Ph. </w:t>
       </w:r>
       <w:r>
         <w:rPr>
@@ -707,16 +699,8 @@
           <w:lang w:val="en-GB"/>
         </w:rPr>
         <w:br/>
-        <w:t xml:space="preserve">Lukas </w:t>
-      </w:r>
-      <w:proofErr w:type="spellStart"/>
-      <w:r>
-        <w:rPr>
-          <w:lang w:val="en-GB"/>
-        </w:rPr>
-        <w:t>Schacher</w:t>
-      </w:r>
-      <w:proofErr w:type="spellEnd"/>
+        <w:t>Lukas Schacher</w:t>
+      </w:r>
     </w:p>
     <w:p>
       <w:pPr>
@@ -763,18 +747,21 @@
       <w:r>
         <w:rPr>
           <w:rStyle w:val="IntensiveHervorhebung"/>
+          <w:lang w:val="en-GB"/>
         </w:rPr>
         <w:t>iWent</w:t>
       </w:r>
       <w:r>
         <w:rPr>
           <w:rStyle w:val="IntensiveHervorhebung"/>
+          <w:lang w:val="en-GB"/>
         </w:rPr>
         <w:t xml:space="preserve"> – Your </w:t>
       </w:r>
       <w:r>
         <w:rPr>
           <w:rStyle w:val="IntensiveHervorhebung"/>
+          <w:lang w:val="en-GB"/>
         </w:rPr>
         <w:t>Event Management Platform</w:t>
       </w:r>
@@ -906,25 +893,19 @@
         <w:rPr>
           <w:lang w:val="en-GB"/>
         </w:rPr>
-        <w:t xml:space="preserve">zip </w:t>
-      </w:r>
-      <w:r>
-        <w:rPr>
-          <w:lang w:val="en-GB"/>
-        </w:rPr>
-        <w:t xml:space="preserve">of a user. </w:t>
-      </w:r>
-      <w:r>
-        <w:rPr>
-          <w:highlight w:val="cyan"/>
-        </w:rPr>
-        <w:t xml:space="preserve">Warum sieht man </w:t>
-      </w:r>
-      <w:r>
-        <w:rPr>
-          <w:highlight w:val="cyan"/>
-        </w:rPr>
-        <w:t>Postadresse und Stadt nicht?</w:t>
+        <w:t>postal address</w:t>
+      </w:r>
+      <w:r>
+        <w:rPr>
+          <w:lang w:val="en-GB"/>
+        </w:rPr>
+        <w:t xml:space="preserve"> </w:t>
+      </w:r>
+      <w:r>
+        <w:rPr>
+          <w:lang w:val="en-GB"/>
+        </w:rPr>
+        <w:t>of a user.</w:t>
       </w:r>
     </w:p>
     <w:p>
@@ -1112,43 +1093,7 @@
         <w:rPr>
           <w:lang w:val="en-GB"/>
         </w:rPr>
-        <w:t xml:space="preserve">You will be asked again, if you really want to delete </w:t>
-      </w:r>
-      <w:r>
-        <w:rPr>
-          <w:lang w:val="en-GB"/>
-        </w:rPr>
-        <w:t>the user</w:t>
-      </w:r>
-      <w:r>
-        <w:rPr>
-          <w:lang w:val="en-GB"/>
-        </w:rPr>
-        <w:t xml:space="preserve">. If you click "Delete </w:t>
-      </w:r>
-      <w:r>
-        <w:rPr>
-          <w:lang w:val="en-GB"/>
-        </w:rPr>
-        <w:t>[username]</w:t>
-      </w:r>
-      <w:r>
-        <w:rPr>
-          <w:lang w:val="en-GB"/>
-        </w:rPr>
-        <w:t xml:space="preserve">", </w:t>
-      </w:r>
-      <w:r>
-        <w:rPr>
-          <w:lang w:val="en-GB"/>
-        </w:rPr>
-        <w:t xml:space="preserve">this user </w:t>
-      </w:r>
-      <w:r>
-        <w:rPr>
-          <w:lang w:val="en-GB"/>
-        </w:rPr>
-        <w:t>will be deleted completely.</w:t>
+        <w:t>You will be asked again, if you really want to delete the user. If you click "Delete [username]", this user will be deleted completely.</w:t>
       </w:r>
     </w:p>
     <w:p>
@@ -2847,7 +2792,7 @@
 </file>
 
 <file path=customXml/itemProps1.xml><?xml version="1.0" encoding="utf-8"?>
-<ds:datastoreItem xmlns:ds="http://schemas.openxmlformats.org/officeDocument/2006/customXml" ds:itemID="{1C6958A3-3291-4317-826C-ECCBC9498795}">
+<ds:datastoreItem xmlns:ds="http://schemas.openxmlformats.org/officeDocument/2006/customXml" ds:itemID="{624D690F-0141-4BC4-B8AA-9C7566621AA2}">
   <ds:schemaRefs>
     <ds:schemaRef ds:uri="http://schemas.openxmlformats.org/officeDocument/2006/bibliography"/>
   </ds:schemaRefs>

</xml_diff>

<commit_message>
updated manuals with screenshots
</commit_message>
<xml_diff>
--- a/docs/Admin_Manual.docx
+++ b/docs/Admin_Manual.docx
@@ -10,8 +10,6 @@
           <w:lang w:val="en-GB"/>
         </w:rPr>
       </w:pPr>
-      <w:bookmarkStart w:id="0" w:name="_GoBack"/>
-      <w:bookmarkEnd w:id="0"/>
       <w:r>
         <w:rPr>
           <w:noProof/>
@@ -188,7 +186,7 @@
             </w:rPr>
             <w:fldChar w:fldCharType="separate"/>
           </w:r>
-          <w:hyperlink w:anchor="_Toc26468293" w:history="1">
+          <w:hyperlink w:anchor="_Toc26817812" w:history="1">
             <w:r>
               <w:rPr>
                 <w:rStyle w:val="Hyperlink"/>
@@ -216,7 +214,7 @@
                 <w:noProof/>
                 <w:webHidden/>
               </w:rPr>
-              <w:instrText xml:space="preserve"> PAGEREF _Toc26468293 \h </w:instrText>
+              <w:instrText xml:space="preserve"> PAGEREF _Toc26817812 \h </w:instrText>
             </w:r>
             <w:r>
               <w:rPr>
@@ -257,7 +255,7 @@
               <w:lang w:eastAsia="de-CH"/>
             </w:rPr>
           </w:pPr>
-          <w:hyperlink w:anchor="_Toc26468294" w:history="1">
+          <w:hyperlink w:anchor="_Toc26817813" w:history="1">
             <w:r>
               <w:rPr>
                 <w:rStyle w:val="Hyperlink"/>
@@ -285,7 +283,7 @@
                 <w:noProof/>
                 <w:webHidden/>
               </w:rPr>
-              <w:instrText xml:space="preserve"> PAGEREF _Toc26468294 \h </w:instrText>
+              <w:instrText xml:space="preserve"> PAGEREF _Toc26817813 \h </w:instrText>
             </w:r>
             <w:r>
               <w:rPr>
@@ -329,7 +327,7 @@
               <w:lang w:eastAsia="de-CH"/>
             </w:rPr>
           </w:pPr>
-          <w:hyperlink w:anchor="_Toc26468295" w:history="1">
+          <w:hyperlink w:anchor="_Toc26817814" w:history="1">
             <w:r>
               <w:rPr>
                 <w:rStyle w:val="Hyperlink"/>
@@ -357,7 +355,7 @@
                 <w:noProof/>
                 <w:webHidden/>
               </w:rPr>
-              <w:instrText xml:space="preserve"> PAGEREF _Toc26468295 \h </w:instrText>
+              <w:instrText xml:space="preserve"> PAGEREF _Toc26817814 \h </w:instrText>
             </w:r>
             <w:r>
               <w:rPr>
@@ -401,7 +399,7 @@
               <w:lang w:eastAsia="de-CH"/>
             </w:rPr>
           </w:pPr>
-          <w:hyperlink w:anchor="_Toc26468296" w:history="1">
+          <w:hyperlink w:anchor="_Toc26817815" w:history="1">
             <w:r>
               <w:rPr>
                 <w:rStyle w:val="Hyperlink"/>
@@ -429,7 +427,7 @@
                 <w:noProof/>
                 <w:webHidden/>
               </w:rPr>
-              <w:instrText xml:space="preserve"> PAGEREF _Toc26468296 \h </w:instrText>
+              <w:instrText xml:space="preserve"> PAGEREF _Toc26817815 \h </w:instrText>
             </w:r>
             <w:r>
               <w:rPr>
@@ -449,7 +447,7 @@
                 <w:noProof/>
                 <w:webHidden/>
               </w:rPr>
-              <w:t>3</w:t>
+              <w:t>4</w:t>
             </w:r>
             <w:r>
               <w:rPr>
@@ -614,7 +612,13 @@
         <w:rPr>
           <w:lang w:val="en-GB"/>
         </w:rPr>
-        <w:t>Version 2019-12-05</w:t>
+        <w:t>Version 2019-12-0</w:t>
+      </w:r>
+      <w:r>
+        <w:rPr>
+          <w:lang w:val="en-GB"/>
+        </w:rPr>
+        <w:t>9</w:t>
       </w:r>
     </w:p>
     <w:p>
@@ -710,7 +714,7 @@
           <w:lang w:val="en-GB"/>
         </w:rPr>
       </w:pPr>
-      <w:bookmarkStart w:id="1" w:name="_Toc26468293"/>
+      <w:bookmarkStart w:id="0" w:name="_Toc26817812"/>
       <w:r>
         <w:rPr>
           <w:lang w:val="en-GB"/>
@@ -718,432 +722,911 @@
         <w:lastRenderedPageBreak/>
         <w:t>Introduction</w:t>
       </w:r>
+      <w:bookmarkEnd w:id="0"/>
+    </w:p>
+    <w:p>
+      <w:pPr>
+        <w:keepNext/>
+        <w:rPr>
+          <w:lang w:val="en-GB"/>
+        </w:rPr>
+      </w:pPr>
+      <w:r>
+        <w:rPr>
+          <w:lang w:val="en-GB"/>
+        </w:rPr>
+        <w:t xml:space="preserve">This is the </w:t>
+      </w:r>
+      <w:r>
+        <w:rPr>
+          <w:lang w:val="en-GB"/>
+        </w:rPr>
+        <w:t>admin</w:t>
+      </w:r>
+      <w:r>
+        <w:rPr>
+          <w:lang w:val="en-GB"/>
+        </w:rPr>
+        <w:t xml:space="preserve"> manual for </w:t>
+      </w:r>
+      <w:r>
+        <w:rPr>
+          <w:rStyle w:val="IntensiveHervorhebung"/>
+          <w:lang w:val="en-GB"/>
+        </w:rPr>
+        <w:t>iWent</w:t>
+      </w:r>
+      <w:r>
+        <w:rPr>
+          <w:rStyle w:val="IntensiveHervorhebung"/>
+          <w:lang w:val="en-GB"/>
+        </w:rPr>
+        <w:t xml:space="preserve"> – Your </w:t>
+      </w:r>
+      <w:r>
+        <w:rPr>
+          <w:rStyle w:val="IntensiveHervorhebung"/>
+          <w:lang w:val="en-GB"/>
+        </w:rPr>
+        <w:t>Event Management Platform</w:t>
+      </w:r>
+      <w:r>
+        <w:rPr>
+          <w:lang w:val="en-GB"/>
+        </w:rPr>
+        <w:t>.</w:t>
+      </w:r>
+    </w:p>
+    <w:p>
+      <w:pPr>
+        <w:keepNext/>
+        <w:rPr>
+          <w:lang w:val="en-GB"/>
+        </w:rPr>
+      </w:pPr>
+      <w:r>
+        <w:rPr>
+          <w:lang w:val="en-GB"/>
+        </w:rPr>
+        <w:t>This manual is intended for system administrators and platform managers.</w:t>
+      </w:r>
+      <w:r>
+        <w:rPr>
+          <w:lang w:val="en-GB"/>
+        </w:rPr>
+        <w:t xml:space="preserve"> </w:t>
+      </w:r>
+      <w:r>
+        <w:rPr>
+          <w:lang w:val="en-GB"/>
+        </w:rPr>
+        <w:t>This user group is called "</w:t>
+      </w:r>
+      <w:r>
+        <w:rPr>
+          <w:lang w:val="en-GB"/>
+        </w:rPr>
+        <w:t>admins</w:t>
+      </w:r>
+      <w:r>
+        <w:rPr>
+          <w:lang w:val="en-GB"/>
+        </w:rPr>
+        <w:t>" for short.</w:t>
+      </w:r>
+    </w:p>
+    <w:p>
+      <w:pPr>
+        <w:rPr>
+          <w:lang w:val="en-GB"/>
+        </w:rPr>
+      </w:pPr>
+      <w:r>
+        <w:rPr>
+          <w:lang w:val="en-GB"/>
+        </w:rPr>
+        <w:t xml:space="preserve">Admins have at least the same right as all normal users. </w:t>
+      </w:r>
+      <w:r>
+        <w:rPr>
+          <w:lang w:val="en-GB"/>
+        </w:rPr>
+        <w:t>For general operating instructions, see the user manual.</w:t>
+      </w:r>
+    </w:p>
+    <w:p>
+      <w:pPr>
+        <w:pStyle w:val="berschrift1"/>
+        <w:rPr>
+          <w:lang w:val="en-GB"/>
+        </w:rPr>
+      </w:pPr>
+      <w:bookmarkStart w:id="1" w:name="_Toc26817813"/>
+      <w:r>
+        <w:rPr>
+          <w:lang w:val="en-GB"/>
+        </w:rPr>
+        <w:t>Admin User Panel</w:t>
+      </w:r>
       <w:bookmarkEnd w:id="1"/>
     </w:p>
     <w:p>
       <w:pPr>
-        <w:rPr>
-          <w:lang w:val="en-GB"/>
-        </w:rPr>
-      </w:pPr>
-      <w:r>
-        <w:rPr>
-          <w:lang w:val="en-GB"/>
-        </w:rPr>
-        <w:t xml:space="preserve">This is the </w:t>
-      </w:r>
-      <w:r>
-        <w:rPr>
-          <w:lang w:val="en-GB"/>
-        </w:rPr>
-        <w:t>admin</w:t>
-      </w:r>
-      <w:r>
-        <w:rPr>
-          <w:lang w:val="en-GB"/>
-        </w:rPr>
-        <w:t xml:space="preserve"> manual for </w:t>
-      </w:r>
+        <w:keepNext/>
+        <w:rPr>
+          <w:lang w:val="en-GB"/>
+        </w:rPr>
+      </w:pPr>
+      <w:r>
+        <w:rPr>
+          <w:lang w:val="en-GB"/>
+        </w:rPr>
+        <w:t>To access the admin user panel, click "Admin User Panel" on the "home" page.</w:t>
+      </w:r>
+    </w:p>
+    <w:p>
+      <w:pPr>
+        <w:pStyle w:val="Bild"/>
+      </w:pPr>
+      <w:r>
+        <mc:AlternateContent>
+          <mc:Choice Requires="wps">
+            <w:drawing>
+              <wp:anchor distT="0" distB="0" distL="114300" distR="114300" simplePos="0" relativeHeight="251667456" behindDoc="0" locked="0" layoutInCell="1" allowOverlap="1" wp14:anchorId="1C979B80" wp14:editId="7F35468D">
+                <wp:simplePos x="0" y="0"/>
+                <wp:positionH relativeFrom="column">
+                  <wp:posOffset>1965152</wp:posOffset>
+                </wp:positionH>
+                <wp:positionV relativeFrom="paragraph">
+                  <wp:posOffset>533629</wp:posOffset>
+                </wp:positionV>
+                <wp:extent cx="735665" cy="165784"/>
+                <wp:effectExtent l="0" t="0" r="26670" b="24765"/>
+                <wp:wrapNone/>
+                <wp:docPr id="3" name="Rechteck 3"/>
+                <wp:cNvGraphicFramePr/>
+                <a:graphic xmlns:a="http://schemas.openxmlformats.org/drawingml/2006/main">
+                  <a:graphicData uri="http://schemas.microsoft.com/office/word/2010/wordprocessingShape">
+                    <wps:wsp>
+                      <wps:cNvSpPr/>
+                      <wps:spPr>
+                        <a:xfrm>
+                          <a:off x="0" y="0"/>
+                          <a:ext cx="735665" cy="165784"/>
+                        </a:xfrm>
+                        <a:prstGeom prst="rect">
+                          <a:avLst/>
+                        </a:prstGeom>
+                        <a:noFill/>
+                        <a:ln>
+                          <a:solidFill>
+                            <a:srgbClr val="FF0000"/>
+                          </a:solidFill>
+                        </a:ln>
+                      </wps:spPr>
+                      <wps:style>
+                        <a:lnRef idx="2">
+                          <a:schemeClr val="accent1">
+                            <a:shade val="50000"/>
+                          </a:schemeClr>
+                        </a:lnRef>
+                        <a:fillRef idx="1">
+                          <a:schemeClr val="accent1"/>
+                        </a:fillRef>
+                        <a:effectRef idx="0">
+                          <a:schemeClr val="accent1"/>
+                        </a:effectRef>
+                        <a:fontRef idx="minor">
+                          <a:schemeClr val="lt1"/>
+                        </a:fontRef>
+                      </wps:style>
+                      <wps:bodyPr rot="0" spcFirstLastPara="0" vertOverflow="overflow" horzOverflow="overflow" vert="horz" wrap="square" lIns="91440" tIns="45720" rIns="91440" bIns="45720" numCol="1" spcCol="0" rtlCol="0" fromWordArt="0" anchor="ctr" anchorCtr="0" forceAA="0" compatLnSpc="1">
+                        <a:prstTxWarp prst="textNoShape">
+                          <a:avLst/>
+                        </a:prstTxWarp>
+                        <a:noAutofit/>
+                      </wps:bodyPr>
+                    </wps:wsp>
+                  </a:graphicData>
+                </a:graphic>
+                <wp14:sizeRelH relativeFrom="margin">
+                  <wp14:pctWidth>0</wp14:pctWidth>
+                </wp14:sizeRelH>
+                <wp14:sizeRelV relativeFrom="margin">
+                  <wp14:pctHeight>0</wp14:pctHeight>
+                </wp14:sizeRelV>
+              </wp:anchor>
+            </w:drawing>
+          </mc:Choice>
+          <mc:Fallback>
+            <w:pict>
+              <v:rect w14:anchorId="0A195E7E" id="Rechteck 3" o:spid="_x0000_s1026" style="position:absolute;margin-left:154.75pt;margin-top:42pt;width:57.95pt;height:13.05pt;z-index:251667456;visibility:visible;mso-wrap-style:square;mso-width-percent:0;mso-height-percent:0;mso-wrap-distance-left:9pt;mso-wrap-distance-top:0;mso-wrap-distance-right:9pt;mso-wrap-distance-bottom:0;mso-position-horizontal:absolute;mso-position-horizontal-relative:text;mso-position-vertical:absolute;mso-position-vertical-relative:text;mso-width-percent:0;mso-height-percent:0;mso-width-relative:margin;mso-height-relative:margin;v-text-anchor:middle" o:gfxdata="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" filled="f" strokecolor="red" strokeweight="1pt"/>
+            </w:pict>
+          </mc:Fallback>
+        </mc:AlternateContent>
+      </w:r>
+      <w:r>
+        <w:drawing>
+          <wp:inline distT="0" distB="0" distL="0" distR="0" wp14:anchorId="39E0933F" wp14:editId="777DB3D2">
+            <wp:extent cx="5758973" cy="1059461"/>
+            <wp:effectExtent l="0" t="0" r="0" b="7620"/>
+            <wp:docPr id="2" name="Grafik 2"/>
+            <wp:cNvGraphicFramePr>
+              <a:graphicFrameLocks xmlns:a="http://schemas.openxmlformats.org/drawingml/2006/main" noChangeAspect="1"/>
+            </wp:cNvGraphicFramePr>
+            <a:graphic xmlns:a="http://schemas.openxmlformats.org/drawingml/2006/main">
+              <a:graphicData uri="http://schemas.openxmlformats.org/drawingml/2006/picture">
+                <pic:pic xmlns:pic="http://schemas.openxmlformats.org/drawingml/2006/picture">
+                  <pic:nvPicPr>
+                    <pic:cNvPr id="0" name="Picture 2"/>
+                    <pic:cNvPicPr>
+                      <a:picLocks noChangeAspect="1" noChangeArrowheads="1"/>
+                    </pic:cNvPicPr>
+                  </pic:nvPicPr>
+                  <pic:blipFill rotWithShape="1">
+                    <a:blip r:embed="rId10" cstate="print">
+                      <a:extLst>
+                        <a:ext uri="{28A0092B-C50C-407E-A947-70E740481C1C}">
+                          <a14:useLocalDpi xmlns:a14="http://schemas.microsoft.com/office/drawing/2010/main" val="0"/>
+                        </a:ext>
+                      </a:extLst>
+                    </a:blip>
+                    <a:srcRect b="57143"/>
+                    <a:stretch/>
+                  </pic:blipFill>
+                  <pic:spPr bwMode="auto">
+                    <a:xfrm>
+                      <a:off x="0" y="0"/>
+                      <a:ext cx="5760000" cy="1059650"/>
+                    </a:xfrm>
+                    <a:prstGeom prst="rect">
+                      <a:avLst/>
+                    </a:prstGeom>
+                    <a:noFill/>
+                    <a:ln>
+                      <a:noFill/>
+                    </a:ln>
+                    <a:extLst>
+                      <a:ext uri="{53640926-AAD7-44D8-BBD7-CCE9431645EC}">
+                        <a14:shadowObscured xmlns:a14="http://schemas.microsoft.com/office/drawing/2010/main"/>
+                      </a:ext>
+                    </a:extLst>
+                  </pic:spPr>
+                </pic:pic>
+              </a:graphicData>
+            </a:graphic>
+          </wp:inline>
+        </w:drawing>
+      </w:r>
+    </w:p>
+    <w:p>
+      <w:pPr>
+        <w:keepNext/>
+        <w:rPr>
+          <w:lang w:val="en-GB"/>
+        </w:rPr>
+      </w:pPr>
+      <w:r>
+        <w:rPr>
+          <w:lang w:val="en-GB"/>
+        </w:rPr>
+        <w:t>There you see a list of all registered users.</w:t>
+      </w:r>
+    </w:p>
+    <w:p>
+      <w:pPr>
+        <w:keepNext/>
+        <w:rPr>
+          <w:lang w:val="en-GB"/>
+        </w:rPr>
+      </w:pPr>
+      <w:r>
+        <w:rPr>
+          <w:lang w:val="en-GB"/>
+        </w:rPr>
+        <w:t>You see the username, email address</w:t>
+      </w:r>
+      <w:r>
+        <w:rPr>
+          <w:lang w:val="en-GB"/>
+        </w:rPr>
+        <w:t xml:space="preserve"> and</w:t>
+      </w:r>
+      <w:r>
+        <w:rPr>
+          <w:lang w:val="en-GB"/>
+        </w:rPr>
+        <w:t xml:space="preserve"> </w:t>
+      </w:r>
+      <w:r>
+        <w:rPr>
+          <w:lang w:val="en-GB"/>
+        </w:rPr>
+        <w:t>postal address</w:t>
+      </w:r>
+      <w:r>
+        <w:rPr>
+          <w:lang w:val="en-GB"/>
+        </w:rPr>
+        <w:t xml:space="preserve"> </w:t>
+      </w:r>
+      <w:r>
+        <w:rPr>
+          <w:lang w:val="en-GB"/>
+        </w:rPr>
+        <w:t>of a user.</w:t>
+      </w:r>
+    </w:p>
+    <w:p>
+      <w:pPr>
+        <w:rPr>
+          <w:lang w:val="en-GB"/>
+        </w:rPr>
+      </w:pPr>
+      <w:r>
+        <w:rPr>
+          <w:lang w:val="en-GB"/>
+        </w:rPr>
+        <w:t>You see if t</w:t>
+      </w:r>
+      <w:bookmarkStart w:id="2" w:name="_GoBack"/>
+      <w:bookmarkEnd w:id="2"/>
+      <w:r>
+        <w:rPr>
+          <w:lang w:val="en-GB"/>
+        </w:rPr>
+        <w:t xml:space="preserve">he user is approved and if </w:t>
+      </w:r>
+      <w:r>
+        <w:rPr>
+          <w:lang w:val="en-GB"/>
+        </w:rPr>
+        <w:t>the user is a service provider.</w:t>
+      </w:r>
+    </w:p>
+    <w:p>
+      <w:pPr>
+        <w:pStyle w:val="Untertitel"/>
+        <w:rPr>
+          <w:lang w:val="en-GB"/>
+        </w:rPr>
+      </w:pPr>
+      <w:bookmarkStart w:id="3" w:name="_Toc26817814"/>
+      <w:r>
+        <w:rPr>
+          <w:lang w:val="en-GB"/>
+        </w:rPr>
+        <w:t>Approve/disapprove user</w:t>
+      </w:r>
+      <w:bookmarkEnd w:id="3"/>
+    </w:p>
+    <w:p>
+      <w:pPr>
+        <w:keepNext/>
+        <w:rPr>
+          <w:lang w:val="en-GB"/>
+        </w:rPr>
+      </w:pPr>
+      <w:r>
+        <w:rPr>
+          <w:lang w:val="en-GB"/>
+        </w:rPr>
+        <w:t xml:space="preserve">You can approve </w:t>
+      </w:r>
+      <w:r>
+        <w:rPr>
+          <w:lang w:val="en-GB"/>
+        </w:rPr>
+        <w:t>and</w:t>
+      </w:r>
+      <w:r>
+        <w:rPr>
+          <w:lang w:val="en-GB"/>
+        </w:rPr>
+        <w:t xml:space="preserve"> disapprove user</w:t>
+      </w:r>
+      <w:r>
+        <w:rPr>
+          <w:lang w:val="en-GB"/>
+        </w:rPr>
+        <w:t>s</w:t>
+      </w:r>
+      <w:r>
+        <w:rPr>
+          <w:lang w:val="en-GB"/>
+        </w:rPr>
+        <w:t>, respectively.</w:t>
+      </w:r>
+    </w:p>
+    <w:p>
+      <w:pPr>
+        <w:keepNext/>
+        <w:rPr>
+          <w:lang w:val="en-GB"/>
+        </w:rPr>
+      </w:pPr>
+      <w:r>
+        <w:rPr>
+          <w:lang w:val="en-GB"/>
+        </w:rPr>
+        <w:t xml:space="preserve">To </w:t>
+      </w:r>
+      <w:proofErr w:type="gramStart"/>
+      <w:r>
+        <w:rPr>
+          <w:lang w:val="en-GB"/>
+        </w:rPr>
+        <w:t>approved</w:t>
+      </w:r>
+      <w:proofErr w:type="gramEnd"/>
+      <w:r>
+        <w:rPr>
+          <w:lang w:val="en-GB"/>
+        </w:rPr>
+        <w:t xml:space="preserve"> a not approved user, click the button "approve user".</w:t>
+      </w:r>
+    </w:p>
+    <w:p>
+      <w:pPr>
+        <w:keepNext/>
+        <w:rPr>
+          <w:lang w:val="en-GB"/>
+        </w:rPr>
+      </w:pPr>
+      <w:r>
+        <w:rPr>
+          <w:lang w:val="en-GB"/>
+        </w:rPr>
+        <w:t>To disapprove an approved user, click the button "disapprove user".</w:t>
+      </w:r>
+    </w:p>
+    <w:p>
+      <w:pPr>
+        <w:pStyle w:val="Bild"/>
+      </w:pPr>
+      <w:r>
+        <mc:AlternateContent>
+          <mc:Choice Requires="wps">
+            <w:drawing>
+              <wp:anchor distT="0" distB="0" distL="114300" distR="114300" simplePos="0" relativeHeight="251663360" behindDoc="0" locked="0" layoutInCell="1" allowOverlap="1" wp14:anchorId="39E3D0B9" wp14:editId="6B8056E6">
+                <wp:simplePos x="0" y="0"/>
+                <wp:positionH relativeFrom="column">
+                  <wp:posOffset>749392</wp:posOffset>
+                </wp:positionH>
+                <wp:positionV relativeFrom="paragraph">
+                  <wp:posOffset>1228220</wp:posOffset>
+                </wp:positionV>
+                <wp:extent cx="744116" cy="219270"/>
+                <wp:effectExtent l="0" t="0" r="18415" b="28575"/>
+                <wp:wrapNone/>
+                <wp:docPr id="6" name="Rechteck 6"/>
+                <wp:cNvGraphicFramePr/>
+                <a:graphic xmlns:a="http://schemas.openxmlformats.org/drawingml/2006/main">
+                  <a:graphicData uri="http://schemas.microsoft.com/office/word/2010/wordprocessingShape">
+                    <wps:wsp>
+                      <wps:cNvSpPr/>
+                      <wps:spPr>
+                        <a:xfrm>
+                          <a:off x="0" y="0"/>
+                          <a:ext cx="744116" cy="219270"/>
+                        </a:xfrm>
+                        <a:prstGeom prst="rect">
+                          <a:avLst/>
+                        </a:prstGeom>
+                        <a:noFill/>
+                        <a:ln>
+                          <a:solidFill>
+                            <a:srgbClr val="FF0000"/>
+                          </a:solidFill>
+                        </a:ln>
+                      </wps:spPr>
+                      <wps:style>
+                        <a:lnRef idx="2">
+                          <a:schemeClr val="accent1">
+                            <a:shade val="50000"/>
+                          </a:schemeClr>
+                        </a:lnRef>
+                        <a:fillRef idx="1">
+                          <a:schemeClr val="accent1"/>
+                        </a:fillRef>
+                        <a:effectRef idx="0">
+                          <a:schemeClr val="accent1"/>
+                        </a:effectRef>
+                        <a:fontRef idx="minor">
+                          <a:schemeClr val="lt1"/>
+                        </a:fontRef>
+                      </wps:style>
+                      <wps:bodyPr rot="0" spcFirstLastPara="0" vertOverflow="overflow" horzOverflow="overflow" vert="horz" wrap="square" lIns="91440" tIns="45720" rIns="91440" bIns="45720" numCol="1" spcCol="0" rtlCol="0" fromWordArt="0" anchor="ctr" anchorCtr="0" forceAA="0" compatLnSpc="1">
+                        <a:prstTxWarp prst="textNoShape">
+                          <a:avLst/>
+                        </a:prstTxWarp>
+                        <a:noAutofit/>
+                      </wps:bodyPr>
+                    </wps:wsp>
+                  </a:graphicData>
+                </a:graphic>
+                <wp14:sizeRelH relativeFrom="margin">
+                  <wp14:pctWidth>0</wp14:pctWidth>
+                </wp14:sizeRelH>
+                <wp14:sizeRelV relativeFrom="margin">
+                  <wp14:pctHeight>0</wp14:pctHeight>
+                </wp14:sizeRelV>
+              </wp:anchor>
+            </w:drawing>
+          </mc:Choice>
+          <mc:Fallback>
+            <w:pict>
+              <v:rect w14:anchorId="50C9A437" id="Rechteck 6" o:spid="_x0000_s1026" style="position:absolute;margin-left:59pt;margin-top:96.7pt;width:58.6pt;height:17.25pt;z-index:251663360;visibility:visible;mso-wrap-style:square;mso-width-percent:0;mso-height-percent:0;mso-wrap-distance-left:9pt;mso-wrap-distance-top:0;mso-wrap-distance-right:9pt;mso-wrap-distance-bottom:0;mso-position-horizontal:absolute;mso-position-horizontal-relative:text;mso-position-vertical:absolute;mso-position-vertical-relative:text;mso-width-percent:0;mso-height-percent:0;mso-width-relative:margin;mso-height-relative:margin;v-text-anchor:middle" o:gfxdata="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" filled="f" strokecolor="red" strokeweight="1pt"/>
+            </w:pict>
+          </mc:Fallback>
+        </mc:AlternateContent>
+      </w:r>
+      <w:r>
+        <mc:AlternateContent>
+          <mc:Choice Requires="wps">
+            <w:drawing>
+              <wp:anchor distT="0" distB="0" distL="114300" distR="114300" simplePos="0" relativeHeight="251661312" behindDoc="0" locked="0" layoutInCell="1" allowOverlap="1" wp14:anchorId="2383500F" wp14:editId="2CBE7841">
+                <wp:simplePos x="0" y="0"/>
+                <wp:positionH relativeFrom="column">
+                  <wp:posOffset>747058</wp:posOffset>
+                </wp:positionH>
+                <wp:positionV relativeFrom="paragraph">
+                  <wp:posOffset>409458</wp:posOffset>
+                </wp:positionV>
+                <wp:extent cx="849086" cy="219270"/>
+                <wp:effectExtent l="0" t="0" r="27305" b="28575"/>
+                <wp:wrapNone/>
+                <wp:docPr id="5" name="Rechteck 5"/>
+                <wp:cNvGraphicFramePr/>
+                <a:graphic xmlns:a="http://schemas.openxmlformats.org/drawingml/2006/main">
+                  <a:graphicData uri="http://schemas.microsoft.com/office/word/2010/wordprocessingShape">
+                    <wps:wsp>
+                      <wps:cNvSpPr/>
+                      <wps:spPr>
+                        <a:xfrm>
+                          <a:off x="0" y="0"/>
+                          <a:ext cx="849086" cy="219270"/>
+                        </a:xfrm>
+                        <a:prstGeom prst="rect">
+                          <a:avLst/>
+                        </a:prstGeom>
+                        <a:noFill/>
+                        <a:ln>
+                          <a:solidFill>
+                            <a:srgbClr val="FF0000"/>
+                          </a:solidFill>
+                        </a:ln>
+                      </wps:spPr>
+                      <wps:style>
+                        <a:lnRef idx="2">
+                          <a:schemeClr val="accent1">
+                            <a:shade val="50000"/>
+                          </a:schemeClr>
+                        </a:lnRef>
+                        <a:fillRef idx="1">
+                          <a:schemeClr val="accent1"/>
+                        </a:fillRef>
+                        <a:effectRef idx="0">
+                          <a:schemeClr val="accent1"/>
+                        </a:effectRef>
+                        <a:fontRef idx="minor">
+                          <a:schemeClr val="lt1"/>
+                        </a:fontRef>
+                      </wps:style>
+                      <wps:bodyPr rot="0" spcFirstLastPara="0" vertOverflow="overflow" horzOverflow="overflow" vert="horz" wrap="square" lIns="91440" tIns="45720" rIns="91440" bIns="45720" numCol="1" spcCol="0" rtlCol="0" fromWordArt="0" anchor="ctr" anchorCtr="0" forceAA="0" compatLnSpc="1">
+                        <a:prstTxWarp prst="textNoShape">
+                          <a:avLst/>
+                        </a:prstTxWarp>
+                        <a:noAutofit/>
+                      </wps:bodyPr>
+                    </wps:wsp>
+                  </a:graphicData>
+                </a:graphic>
+                <wp14:sizeRelH relativeFrom="margin">
+                  <wp14:pctWidth>0</wp14:pctWidth>
+                </wp14:sizeRelH>
+                <wp14:sizeRelV relativeFrom="margin">
+                  <wp14:pctHeight>0</wp14:pctHeight>
+                </wp14:sizeRelV>
+              </wp:anchor>
+            </w:drawing>
+          </mc:Choice>
+          <mc:Fallback>
+            <w:pict>
+              <v:rect w14:anchorId="51CCC737" id="Rechteck 5" o:spid="_x0000_s1026" style="position:absolute;margin-left:58.8pt;margin-top:32.25pt;width:66.85pt;height:17.25pt;z-index:251661312;visibility:visible;mso-wrap-style:square;mso-width-percent:0;mso-height-percent:0;mso-wrap-distance-left:9pt;mso-wrap-distance-top:0;mso-wrap-distance-right:9pt;mso-wrap-distance-bottom:0;mso-position-horizontal:absolute;mso-position-horizontal-relative:text;mso-position-vertical:absolute;mso-position-vertical-relative:text;mso-width-percent:0;mso-height-percent:0;mso-width-relative:margin;mso-height-relative:margin;v-text-anchor:middle" o:gfxdata="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" filled="f" strokecolor="red" strokeweight="1pt"/>
+            </w:pict>
+          </mc:Fallback>
+        </mc:AlternateContent>
+      </w:r>
+      <w:r>
+        <w:drawing>
+          <wp:inline distT="0" distB="0" distL="0" distR="0" wp14:anchorId="5BA7B8CA" wp14:editId="44F3339F">
+            <wp:extent cx="5758577" cy="1665144"/>
+            <wp:effectExtent l="0" t="0" r="0" b="0"/>
+            <wp:docPr id="4" name="Grafik 4"/>
+            <wp:cNvGraphicFramePr>
+              <a:graphicFrameLocks xmlns:a="http://schemas.openxmlformats.org/drawingml/2006/main" noChangeAspect="1"/>
+            </wp:cNvGraphicFramePr>
+            <a:graphic xmlns:a="http://schemas.openxmlformats.org/drawingml/2006/main">
+              <a:graphicData uri="http://schemas.openxmlformats.org/drawingml/2006/picture">
+                <pic:pic xmlns:pic="http://schemas.openxmlformats.org/drawingml/2006/picture">
+                  <pic:nvPicPr>
+                    <pic:cNvPr id="0" name="Picture 3"/>
+                    <pic:cNvPicPr>
+                      <a:picLocks noChangeAspect="1" noChangeArrowheads="1"/>
+                    </pic:cNvPicPr>
+                  </pic:nvPicPr>
+                  <pic:blipFill rotWithShape="1">
+                    <a:blip r:embed="rId11" cstate="print">
+                      <a:extLst>
+                        <a:ext uri="{28A0092B-C50C-407E-A947-70E740481C1C}">
+                          <a14:useLocalDpi xmlns:a14="http://schemas.microsoft.com/office/drawing/2010/main" val="0"/>
+                        </a:ext>
+                      </a:extLst>
+                    </a:blip>
+                    <a:srcRect t="33546"/>
+                    <a:stretch/>
+                  </pic:blipFill>
+                  <pic:spPr bwMode="auto">
+                    <a:xfrm>
+                      <a:off x="0" y="0"/>
+                      <a:ext cx="5760000" cy="1665555"/>
+                    </a:xfrm>
+                    <a:prstGeom prst="rect">
+                      <a:avLst/>
+                    </a:prstGeom>
+                    <a:noFill/>
+                    <a:ln>
+                      <a:noFill/>
+                    </a:ln>
+                    <a:extLst>
+                      <a:ext uri="{53640926-AAD7-44D8-BBD7-CCE9431645EC}">
+                        <a14:shadowObscured xmlns:a14="http://schemas.microsoft.com/office/drawing/2010/main"/>
+                      </a:ext>
+                    </a:extLst>
+                  </pic:spPr>
+                </pic:pic>
+              </a:graphicData>
+            </a:graphic>
+          </wp:inline>
+        </w:drawing>
+      </w:r>
+    </w:p>
+    <w:p>
+      <w:pPr>
+        <w:pStyle w:val="Untertitel"/>
+        <w:rPr>
+          <w:lang w:val="en-GB"/>
+        </w:rPr>
+      </w:pPr>
+      <w:bookmarkStart w:id="4" w:name="_Toc26817815"/>
+      <w:r>
+        <w:rPr>
+          <w:lang w:val="en-GB"/>
+        </w:rPr>
+        <w:lastRenderedPageBreak/>
+        <w:t>Delete User</w:t>
+      </w:r>
+      <w:bookmarkEnd w:id="4"/>
+    </w:p>
+    <w:p>
+      <w:pPr>
+        <w:keepNext/>
+        <w:rPr>
+          <w:lang w:val="en-GB"/>
+        </w:rPr>
+      </w:pPr>
+      <w:r>
+        <w:rPr>
+          <w:lang w:val="en-GB"/>
+        </w:rPr>
+        <w:t xml:space="preserve">To delete a user, </w:t>
+      </w:r>
+      <w:r>
+        <w:rPr>
+          <w:lang w:val="en-GB"/>
+        </w:rPr>
+        <w:t>click the button "Delete User".</w:t>
+      </w:r>
+    </w:p>
+    <w:p>
+      <w:pPr>
+        <w:pStyle w:val="Bild"/>
+      </w:pPr>
+      <w:r>
+        <mc:AlternateContent>
+          <mc:Choice Requires="wps">
+            <w:drawing>
+              <wp:anchor distT="0" distB="0" distL="114300" distR="114300" simplePos="0" relativeHeight="251669504" behindDoc="0" locked="0" layoutInCell="1" allowOverlap="1" wp14:anchorId="7976C81F" wp14:editId="5CE8576E">
+                <wp:simplePos x="0" y="0"/>
+                <wp:positionH relativeFrom="column">
+                  <wp:posOffset>92202</wp:posOffset>
+                </wp:positionH>
+                <wp:positionV relativeFrom="paragraph">
+                  <wp:posOffset>403225</wp:posOffset>
+                </wp:positionV>
+                <wp:extent cx="685800" cy="233172"/>
+                <wp:effectExtent l="0" t="0" r="19050" b="14605"/>
+                <wp:wrapNone/>
+                <wp:docPr id="8" name="Rechteck 8"/>
+                <wp:cNvGraphicFramePr/>
+                <a:graphic xmlns:a="http://schemas.openxmlformats.org/drawingml/2006/main">
+                  <a:graphicData uri="http://schemas.microsoft.com/office/word/2010/wordprocessingShape">
+                    <wps:wsp>
+                      <wps:cNvSpPr/>
+                      <wps:spPr>
+                        <a:xfrm>
+                          <a:off x="0" y="0"/>
+                          <a:ext cx="685800" cy="233172"/>
+                        </a:xfrm>
+                        <a:prstGeom prst="rect">
+                          <a:avLst/>
+                        </a:prstGeom>
+                        <a:noFill/>
+                        <a:ln>
+                          <a:solidFill>
+                            <a:srgbClr val="FF0000"/>
+                          </a:solidFill>
+                        </a:ln>
+                      </wps:spPr>
+                      <wps:style>
+                        <a:lnRef idx="2">
+                          <a:schemeClr val="accent1">
+                            <a:shade val="50000"/>
+                          </a:schemeClr>
+                        </a:lnRef>
+                        <a:fillRef idx="1">
+                          <a:schemeClr val="accent1"/>
+                        </a:fillRef>
+                        <a:effectRef idx="0">
+                          <a:schemeClr val="accent1"/>
+                        </a:effectRef>
+                        <a:fontRef idx="minor">
+                          <a:schemeClr val="lt1"/>
+                        </a:fontRef>
+                      </wps:style>
+                      <wps:bodyPr rot="0" spcFirstLastPara="0" vertOverflow="overflow" horzOverflow="overflow" vert="horz" wrap="square" lIns="91440" tIns="45720" rIns="91440" bIns="45720" numCol="1" spcCol="0" rtlCol="0" fromWordArt="0" anchor="ctr" anchorCtr="0" forceAA="0" compatLnSpc="1">
+                        <a:prstTxWarp prst="textNoShape">
+                          <a:avLst/>
+                        </a:prstTxWarp>
+                        <a:noAutofit/>
+                      </wps:bodyPr>
+                    </wps:wsp>
+                  </a:graphicData>
+                </a:graphic>
+                <wp14:sizeRelH relativeFrom="margin">
+                  <wp14:pctWidth>0</wp14:pctWidth>
+                </wp14:sizeRelH>
+                <wp14:sizeRelV relativeFrom="margin">
+                  <wp14:pctHeight>0</wp14:pctHeight>
+                </wp14:sizeRelV>
+              </wp:anchor>
+            </w:drawing>
+          </mc:Choice>
+          <mc:Fallback>
+            <w:pict>
+              <v:rect w14:anchorId="7EAFF0EA" id="Rechteck 8" o:spid="_x0000_s1026" style="position:absolute;margin-left:7.25pt;margin-top:31.75pt;width:54pt;height:18.35pt;z-index:251669504;visibility:visible;mso-wrap-style:square;mso-width-percent:0;mso-height-percent:0;mso-wrap-distance-left:9pt;mso-wrap-distance-top:0;mso-wrap-distance-right:9pt;mso-wrap-distance-bottom:0;mso-position-horizontal:absolute;mso-position-horizontal-relative:text;mso-position-vertical:absolute;mso-position-vertical-relative:text;mso-width-percent:0;mso-height-percent:0;mso-width-relative:margin;mso-height-relative:margin;v-text-anchor:middle" o:gfxdata="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" filled="f" strokecolor="red" strokeweight="1pt"/>
+            </w:pict>
+          </mc:Fallback>
+        </mc:AlternateContent>
+      </w:r>
+      <w:r>
+        <w:drawing>
+          <wp:inline distT="0" distB="0" distL="0" distR="0" wp14:anchorId="586EEEB3" wp14:editId="32C83DC4">
+            <wp:extent cx="5758577" cy="1665144"/>
+            <wp:effectExtent l="0" t="0" r="0" b="0"/>
+            <wp:docPr id="7" name="Grafik 7"/>
+            <wp:cNvGraphicFramePr>
+              <a:graphicFrameLocks xmlns:a="http://schemas.openxmlformats.org/drawingml/2006/main" noChangeAspect="1"/>
+            </wp:cNvGraphicFramePr>
+            <a:graphic xmlns:a="http://schemas.openxmlformats.org/drawingml/2006/main">
+              <a:graphicData uri="http://schemas.openxmlformats.org/drawingml/2006/picture">
+                <pic:pic xmlns:pic="http://schemas.openxmlformats.org/drawingml/2006/picture">
+                  <pic:nvPicPr>
+                    <pic:cNvPr id="0" name="Picture 3"/>
+                    <pic:cNvPicPr>
+                      <a:picLocks noChangeAspect="1" noChangeArrowheads="1"/>
+                    </pic:cNvPicPr>
+                  </pic:nvPicPr>
+                  <pic:blipFill rotWithShape="1">
+                    <a:blip r:embed="rId11" cstate="print">
+                      <a:extLst>
+                        <a:ext uri="{28A0092B-C50C-407E-A947-70E740481C1C}">
+                          <a14:useLocalDpi xmlns:a14="http://schemas.microsoft.com/office/drawing/2010/main" val="0"/>
+                        </a:ext>
+                      </a:extLst>
+                    </a:blip>
+                    <a:srcRect t="33546"/>
+                    <a:stretch/>
+                  </pic:blipFill>
+                  <pic:spPr bwMode="auto">
+                    <a:xfrm>
+                      <a:off x="0" y="0"/>
+                      <a:ext cx="5760000" cy="1665555"/>
+                    </a:xfrm>
+                    <a:prstGeom prst="rect">
+                      <a:avLst/>
+                    </a:prstGeom>
+                    <a:noFill/>
+                    <a:ln>
+                      <a:noFill/>
+                    </a:ln>
+                    <a:extLst>
+                      <a:ext uri="{53640926-AAD7-44D8-BBD7-CCE9431645EC}">
+                        <a14:shadowObscured xmlns:a14="http://schemas.microsoft.com/office/drawing/2010/main"/>
+                      </a:ext>
+                    </a:extLst>
+                  </pic:spPr>
+                </pic:pic>
+              </a:graphicData>
+            </a:graphic>
+          </wp:inline>
+        </w:drawing>
+      </w:r>
+    </w:p>
+    <w:p>
+      <w:pPr>
+        <w:keepNext/>
+        <w:rPr>
+          <w:lang w:val="en-GB"/>
+        </w:rPr>
+      </w:pPr>
+      <w:r>
+        <w:rPr>
+          <w:lang w:val="en-GB"/>
+        </w:rPr>
+        <w:t>You will be asked again, if you really want to delete the user. If you click "Delete [username]", this user will be deleted completely.</w:t>
+      </w:r>
+    </w:p>
+    <w:p>
+      <w:pPr>
+        <w:keepNext/>
+        <w:rPr>
+          <w:lang w:val="en-GB"/>
+        </w:rPr>
+      </w:pPr>
+      <w:r>
+        <w:rPr>
+          <w:lang w:val="en-GB"/>
+        </w:rPr>
+        <w:t xml:space="preserve">If </w:t>
+      </w:r>
+      <w:r>
+        <w:rPr>
+          <w:lang w:val="en-GB"/>
+        </w:rPr>
+        <w:t>the user</w:t>
+      </w:r>
+      <w:r>
+        <w:rPr>
+          <w:lang w:val="en-GB"/>
+        </w:rPr>
+        <w:t xml:space="preserve"> a service provider, all </w:t>
+      </w:r>
+      <w:r>
+        <w:rPr>
+          <w:lang w:val="en-GB"/>
+        </w:rPr>
+        <w:t>his</w:t>
+      </w:r>
+      <w:r>
+        <w:rPr>
+          <w:lang w:val="en-GB"/>
+        </w:rPr>
+        <w:t xml:space="preserve"> services will be deleted as well.</w:t>
+      </w:r>
+    </w:p>
+    <w:p>
+      <w:pPr>
+        <w:rPr>
+          <w:lang w:val="en-GB"/>
+        </w:rPr>
+      </w:pPr>
       <w:r>
         <w:rPr>
           <w:rStyle w:val="IntensiveHervorhebung"/>
           <w:lang w:val="en-GB"/>
         </w:rPr>
-        <w:t>iWent</w:t>
-      </w:r>
-      <w:r>
-        <w:rPr>
-          <w:rStyle w:val="IntensiveHervorhebung"/>
-          <w:lang w:val="en-GB"/>
-        </w:rPr>
-        <w:t xml:space="preserve"> – Your </w:t>
-      </w:r>
-      <w:r>
-        <w:rPr>
-          <w:rStyle w:val="IntensiveHervorhebung"/>
-          <w:lang w:val="en-GB"/>
-        </w:rPr>
-        <w:t>Event Management Platform</w:t>
-      </w:r>
-      <w:r>
-        <w:rPr>
-          <w:lang w:val="en-GB"/>
-        </w:rPr>
-        <w:t>.</w:t>
-      </w:r>
-    </w:p>
-    <w:p>
-      <w:pPr>
-        <w:rPr>
-          <w:lang w:val="en-GB"/>
-        </w:rPr>
-      </w:pPr>
-      <w:r>
-        <w:rPr>
-          <w:lang w:val="en-GB"/>
-        </w:rPr>
-        <w:t>This manual is intended for system administrators and platform managers.</w:t>
-      </w:r>
-      <w:r>
-        <w:rPr>
-          <w:lang w:val="en-GB"/>
-        </w:rPr>
-        <w:t xml:space="preserve"> </w:t>
-      </w:r>
-      <w:r>
-        <w:rPr>
-          <w:lang w:val="en-GB"/>
-        </w:rPr>
-        <w:t>This user group is called "</w:t>
-      </w:r>
-      <w:r>
-        <w:rPr>
-          <w:lang w:val="en-GB"/>
-        </w:rPr>
-        <w:t>admins</w:t>
-      </w:r>
-      <w:r>
-        <w:rPr>
-          <w:lang w:val="en-GB"/>
-        </w:rPr>
-        <w:t>" for short.</w:t>
-      </w:r>
-    </w:p>
-    <w:p>
-      <w:pPr>
-        <w:rPr>
-          <w:lang w:val="en-GB"/>
-        </w:rPr>
-      </w:pPr>
-      <w:r>
-        <w:rPr>
-          <w:lang w:val="en-GB"/>
-        </w:rPr>
-        <w:t xml:space="preserve">Admins have at least the same right as all normal users. </w:t>
-      </w:r>
-      <w:r>
-        <w:rPr>
-          <w:lang w:val="en-GB"/>
-        </w:rPr>
-        <w:t>For general operating instructions, see the user manual.</w:t>
-      </w:r>
-    </w:p>
-    <w:p>
-      <w:pPr>
-        <w:pStyle w:val="berschrift1"/>
-        <w:rPr>
-          <w:lang w:val="en-GB"/>
-        </w:rPr>
-      </w:pPr>
-      <w:bookmarkStart w:id="2" w:name="_Toc26468294"/>
-      <w:r>
-        <w:rPr>
-          <w:lang w:val="en-GB"/>
-        </w:rPr>
-        <w:t>Admin User Panel</w:t>
-      </w:r>
-      <w:bookmarkEnd w:id="2"/>
-    </w:p>
-    <w:p>
-      <w:pPr>
-        <w:rPr>
-          <w:lang w:val="en-GB"/>
-        </w:rPr>
-      </w:pPr>
-      <w:r>
-        <w:rPr>
-          <w:lang w:val="en-GB"/>
-        </w:rPr>
-        <w:t>To access the admin user panel, click "Admin User Panel" on the "home" page.</w:t>
-      </w:r>
-    </w:p>
-    <w:p>
-      <w:pPr>
-        <w:rPr>
-          <w:lang w:val="en-GB"/>
-        </w:rPr>
-      </w:pPr>
-      <w:r>
-        <w:rPr>
-          <w:lang w:val="en-GB"/>
-        </w:rPr>
-        <w:t>There you see a list of all registered users.</w:t>
-      </w:r>
-    </w:p>
-    <w:p>
-      <w:r>
-        <w:rPr>
-          <w:lang w:val="en-GB"/>
-        </w:rPr>
-        <w:t>You see the username, email address</w:t>
-      </w:r>
-      <w:r>
-        <w:rPr>
-          <w:lang w:val="en-GB"/>
-        </w:rPr>
-        <w:t xml:space="preserve"> and</w:t>
-      </w:r>
-      <w:r>
-        <w:rPr>
-          <w:lang w:val="en-GB"/>
-        </w:rPr>
-        <w:t xml:space="preserve"> </w:t>
-      </w:r>
-      <w:r>
-        <w:rPr>
-          <w:lang w:val="en-GB"/>
-        </w:rPr>
-        <w:t>postal address</w:t>
-      </w:r>
-      <w:r>
-        <w:rPr>
-          <w:lang w:val="en-GB"/>
-        </w:rPr>
-        <w:t xml:space="preserve"> </w:t>
-      </w:r>
-      <w:r>
-        <w:rPr>
-          <w:lang w:val="en-GB"/>
-        </w:rPr>
-        <w:t>of a user.</w:t>
-      </w:r>
-    </w:p>
-    <w:p>
-      <w:pPr>
-        <w:rPr>
-          <w:lang w:val="en-GB"/>
-        </w:rPr>
-      </w:pPr>
-      <w:r>
-        <w:rPr>
-          <w:lang w:val="en-GB"/>
-        </w:rPr>
-        <w:t xml:space="preserve">You see if the user is approved and if </w:t>
-      </w:r>
-      <w:r>
-        <w:rPr>
-          <w:lang w:val="en-GB"/>
-        </w:rPr>
-        <w:t>the user is a service provider.</w:t>
-      </w:r>
-    </w:p>
-    <w:p>
-      <w:pPr>
-        <w:rPr>
-          <w:lang w:val="en-GB"/>
-        </w:rPr>
-      </w:pPr>
-      <w:r>
-        <w:rPr>
-          <w:highlight w:val="yellow"/>
-          <w:lang w:val="en-GB"/>
-        </w:rPr>
-        <w:t>Bild</w:t>
-      </w:r>
-    </w:p>
-    <w:p>
-      <w:pPr>
-        <w:pStyle w:val="Untertitel"/>
-        <w:rPr>
-          <w:lang w:val="en-GB"/>
-        </w:rPr>
-      </w:pPr>
-      <w:bookmarkStart w:id="3" w:name="_Toc26468295"/>
-      <w:r>
-        <w:rPr>
-          <w:lang w:val="en-GB"/>
-        </w:rPr>
-        <w:t>Approve/disapprove user</w:t>
-      </w:r>
-      <w:bookmarkEnd w:id="3"/>
-    </w:p>
-    <w:p>
-      <w:pPr>
-        <w:rPr>
-          <w:lang w:val="en-GB"/>
-        </w:rPr>
-      </w:pPr>
-      <w:r>
-        <w:rPr>
-          <w:lang w:val="en-GB"/>
-        </w:rPr>
-        <w:t xml:space="preserve">You can approve </w:t>
-      </w:r>
-      <w:r>
-        <w:rPr>
-          <w:lang w:val="en-GB"/>
-        </w:rPr>
-        <w:t>and</w:t>
-      </w:r>
-      <w:r>
-        <w:rPr>
-          <w:lang w:val="en-GB"/>
-        </w:rPr>
-        <w:t xml:space="preserve"> disapprove user</w:t>
-      </w:r>
-      <w:r>
-        <w:rPr>
-          <w:lang w:val="en-GB"/>
-        </w:rPr>
-        <w:t>s</w:t>
-      </w:r>
-      <w:r>
-        <w:rPr>
-          <w:lang w:val="en-GB"/>
-        </w:rPr>
-        <w:t>, respectively.</w:t>
-      </w:r>
-    </w:p>
-    <w:p>
-      <w:pPr>
-        <w:rPr>
-          <w:lang w:val="en-GB"/>
-        </w:rPr>
-      </w:pPr>
-      <w:r>
-        <w:rPr>
-          <w:lang w:val="en-GB"/>
-        </w:rPr>
-        <w:t xml:space="preserve">To </w:t>
-      </w:r>
-      <w:proofErr w:type="gramStart"/>
-      <w:r>
-        <w:rPr>
-          <w:lang w:val="en-GB"/>
-        </w:rPr>
-        <w:t>approved</w:t>
-      </w:r>
-      <w:proofErr w:type="gramEnd"/>
-      <w:r>
-        <w:rPr>
-          <w:lang w:val="en-GB"/>
-        </w:rPr>
-        <w:t xml:space="preserve"> a not approved user, click the button "approve user".</w:t>
-      </w:r>
-    </w:p>
-    <w:p>
-      <w:pPr>
-        <w:rPr>
-          <w:lang w:val="en-GB"/>
-        </w:rPr>
-      </w:pPr>
-      <w:r>
-        <w:rPr>
-          <w:lang w:val="en-GB"/>
-        </w:rPr>
-        <w:t>To disapprove an approved user, click the button "disapprove user".</w:t>
-      </w:r>
-    </w:p>
-    <w:p>
-      <w:pPr>
-        <w:rPr>
-          <w:lang w:val="en-GB"/>
-        </w:rPr>
-      </w:pPr>
-      <w:r>
-        <w:rPr>
-          <w:highlight w:val="yellow"/>
-          <w:lang w:val="en-GB"/>
-        </w:rPr>
-        <w:t>Bild</w:t>
-      </w:r>
-    </w:p>
-    <w:p>
-      <w:pPr>
-        <w:pStyle w:val="Untertitel"/>
-        <w:rPr>
-          <w:lang w:val="en-GB"/>
-        </w:rPr>
-      </w:pPr>
-      <w:bookmarkStart w:id="4" w:name="_Toc26468296"/>
-      <w:r>
-        <w:rPr>
-          <w:lang w:val="en-GB"/>
-        </w:rPr>
-        <w:t>Delete User</w:t>
-      </w:r>
-      <w:bookmarkEnd w:id="4"/>
-    </w:p>
-    <w:p>
-      <w:pPr>
-        <w:rPr>
-          <w:lang w:val="en-GB"/>
-        </w:rPr>
-      </w:pPr>
-      <w:r>
-        <w:rPr>
-          <w:lang w:val="en-GB"/>
-        </w:rPr>
-        <w:t xml:space="preserve">To delete a user, </w:t>
-      </w:r>
-      <w:r>
-        <w:rPr>
-          <w:lang w:val="en-GB"/>
-        </w:rPr>
-        <w:t>click the button "Delete User".</w:t>
-      </w:r>
-    </w:p>
-    <w:p>
-      <w:pPr>
-        <w:rPr>
-          <w:lang w:val="en-GB"/>
-        </w:rPr>
-      </w:pPr>
-      <w:r>
-        <w:rPr>
-          <w:lang w:val="en-GB"/>
-        </w:rPr>
-        <w:t>You will be asked again, if you really want to delete the user. If you click "Delete [username]", this user will be deleted completely.</w:t>
-      </w:r>
-    </w:p>
-    <w:p>
-      <w:pPr>
-        <w:rPr>
-          <w:lang w:val="en-GB"/>
-        </w:rPr>
-      </w:pPr>
-      <w:r>
-        <w:rPr>
-          <w:lang w:val="en-GB"/>
-        </w:rPr>
-        <w:t xml:space="preserve">If </w:t>
-      </w:r>
-      <w:r>
-        <w:rPr>
-          <w:lang w:val="en-GB"/>
-        </w:rPr>
-        <w:t>the user</w:t>
-      </w:r>
-      <w:r>
-        <w:rPr>
-          <w:lang w:val="en-GB"/>
-        </w:rPr>
-        <w:t xml:space="preserve"> a service provider, all </w:t>
-      </w:r>
-      <w:r>
-        <w:rPr>
-          <w:lang w:val="en-GB"/>
-        </w:rPr>
-        <w:t>his</w:t>
-      </w:r>
-      <w:r>
-        <w:rPr>
-          <w:lang w:val="en-GB"/>
-        </w:rPr>
-        <w:t xml:space="preserve"> services will be deleted as well.</w:t>
-      </w:r>
-    </w:p>
-    <w:p>
-      <w:pPr>
-        <w:rPr>
-          <w:lang w:val="en-GB"/>
-        </w:rPr>
-      </w:pPr>
-      <w:r>
-        <w:rPr>
-          <w:rStyle w:val="IntensiveHervorhebung"/>
-          <w:lang w:val="en-GB"/>
-        </w:rPr>
         <w:t>Attention:</w:t>
       </w:r>
       <w:r>
@@ -1153,23 +1636,9 @@
         <w:t xml:space="preserve"> The deletion can't be undone!</w:t>
       </w:r>
     </w:p>
-    <w:p>
-      <w:pPr>
-        <w:rPr>
-          <w:lang w:val="en-GB"/>
-        </w:rPr>
-      </w:pPr>
-      <w:r>
-        <w:rPr>
-          <w:highlight w:val="yellow"/>
-          <w:lang w:val="en-GB"/>
-        </w:rPr>
-        <w:t>Bild</w:t>
-      </w:r>
-    </w:p>
     <w:sectPr>
-      <w:headerReference w:type="default" r:id="rId10"/>
-      <w:footerReference w:type="default" r:id="rId11"/>
+      <w:headerReference w:type="default" r:id="rId12"/>
+      <w:footerReference w:type="default" r:id="rId13"/>
       <w:pgSz w:w="11906" w:h="16838"/>
       <w:pgMar w:top="1417" w:right="1417" w:bottom="1134" w:left="1417" w:header="708" w:footer="708" w:gutter="0"/>
       <w:cols w:space="708"/>
@@ -2547,6 +3016,22 @@
       <w:ind w:left="200"/>
     </w:pPr>
   </w:style>
+  <w:style w:type="paragraph" w:customStyle="1" w:styleId="Bild">
+    <w:name w:val="Bild"/>
+    <w:basedOn w:val="Standard"/>
+    <w:qFormat/>
+    <w:rsid w:val="001230A6"/>
+    <w:pPr>
+      <w:pBdr>
+        <w:top w:val="single" w:sz="4" w:space="1" w:color="auto"/>
+        <w:bottom w:val="single" w:sz="4" w:space="1" w:color="auto"/>
+      </w:pBdr>
+    </w:pPr>
+    <w:rPr>
+      <w:noProof/>
+      <w:lang w:val="en-GB"/>
+    </w:rPr>
+  </w:style>
 </w:styles>
 </file>
 
@@ -2792,7 +3277,7 @@
 </file>
 
 <file path=customXml/itemProps1.xml><?xml version="1.0" encoding="utf-8"?>
-<ds:datastoreItem xmlns:ds="http://schemas.openxmlformats.org/officeDocument/2006/customXml" ds:itemID="{624D690F-0141-4BC4-B8AA-9C7566621AA2}">
+<ds:datastoreItem xmlns:ds="http://schemas.openxmlformats.org/officeDocument/2006/customXml" ds:itemID="{51D7A801-BE5F-4E8B-8771-3FF2CE016D18}">
   <ds:schemaRefs>
     <ds:schemaRef ds:uri="http://schemas.openxmlformats.org/officeDocument/2006/bibliography"/>
   </ds:schemaRefs>

</xml_diff>